<commit_message>
Version 7 creada (pantalla se ajusta automaticamente)
</commit_message>
<xml_diff>
--- a/TAREAS.docx
+++ b/TAREAS.docx
@@ -213,7 +213,25 @@
           <w:color w:val="FF0000"/>
           <w:lang w:val="es-VE"/>
         </w:rPr>
-        <w:t xml:space="preserve"> en una clase principal--&gt;  https://www.youtube.com/watch?v=LzTvCI2BhfQ </w:t>
+        <w:t xml:space="preserve"> en una clase principal--</w:t>
+      </w:r>
+      <w:proofErr w:type="gramStart"/>
+      <w:r>
+        <w:rPr>
+          <w:strike/>
+          <w:color w:val="FF0000"/>
+          <w:lang w:val="es-VE"/>
+        </w:rPr>
+        <w:t>&gt;  https://www.youtube.com/watch?v=LzTvCI2BhfQ</w:t>
+      </w:r>
+      <w:proofErr w:type="gramEnd"/>
+      <w:r>
+        <w:rPr>
+          <w:strike/>
+          <w:color w:val="FF0000"/>
+          <w:lang w:val="es-VE"/>
+        </w:rPr>
+        <w:t xml:space="preserve"> </w:t>
       </w:r>
     </w:p>
     <w:p>
@@ -270,7 +288,25 @@
           <w:color w:val="FF0000"/>
           <w:lang w:val="es-VE"/>
         </w:rPr>
-        <w:t xml:space="preserve"> de una columna (part1,part2 </w:t>
+        <w:t xml:space="preserve"> de una columna (part</w:t>
+      </w:r>
+      <w:proofErr w:type="gramStart"/>
+      <w:r>
+        <w:rPr>
+          <w:strike/>
+          <w:color w:val="FF0000"/>
+          <w:lang w:val="es-VE"/>
+        </w:rPr>
+        <w:t>1,part</w:t>
+      </w:r>
+      <w:proofErr w:type="gramEnd"/>
+      <w:r>
+        <w:rPr>
+          <w:strike/>
+          <w:color w:val="FF0000"/>
+          <w:lang w:val="es-VE"/>
+        </w:rPr>
+        <w:t xml:space="preserve">2 </w:t>
       </w:r>
       <w:proofErr w:type="spellStart"/>
       <w:r>
@@ -340,6 +376,46 @@
       </w:pPr>
       <w:r>
         <w:rPr>
+          <w:lang w:val="es-VE"/>
+        </w:rPr>
+        <w:t>Iconos y posición autoajustable con tamaño de ventana</w:t>
+      </w:r>
+    </w:p>
+    <w:p>
+      <w:pPr>
+        <w:pStyle w:val="ListParagraph"/>
+        <w:numPr>
+          <w:ilvl w:val="0"/>
+          <w:numId w:val="1"/>
+        </w:numPr>
+        <w:rPr>
+          <w:strike/>
+          <w:color w:val="FF0000"/>
+          <w:lang w:val="es-VE"/>
+        </w:rPr>
+      </w:pPr>
+      <w:r>
+        <w:rPr>
+          <w:lang w:val="es-VE"/>
+        </w:rPr>
+        <w:t>Datos del punto seleccionado se borran al darle a eliminar una sola parte (mostrar datos por cada parte)</w:t>
+      </w:r>
+    </w:p>
+    <w:p>
+      <w:pPr>
+        <w:pStyle w:val="ListParagraph"/>
+        <w:numPr>
+          <w:ilvl w:val="0"/>
+          <w:numId w:val="1"/>
+        </w:numPr>
+        <w:rPr>
+          <w:strike/>
+          <w:color w:val="FF0000"/>
+          <w:lang w:val="es-VE"/>
+        </w:rPr>
+      </w:pPr>
+      <w:r>
+        <w:rPr>
           <w:strike/>
           <w:color w:val="FF0000"/>
           <w:lang w:val="es-VE"/>
@@ -424,6 +500,8 @@
       </w:pPr>
       <w:r>
         <w:rPr>
+          <w:strike/>
+          <w:color w:val="FF0000"/>
           <w:lang w:val="es-VE"/>
         </w:rPr>
         <w:t xml:space="preserve">Implementar </w:t>
@@ -431,6 +509,8 @@
       <w:proofErr w:type="spellStart"/>
       <w:r>
         <w:rPr>
+          <w:strike/>
+          <w:color w:val="FF0000"/>
           <w:lang w:val="es-VE"/>
         </w:rPr>
         <w:t>MatPlot</w:t>
@@ -438,12 +518,16 @@
       <w:proofErr w:type="spellEnd"/>
       <w:r>
         <w:rPr>
+          <w:strike/>
+          <w:color w:val="FF0000"/>
           <w:lang w:val="es-VE"/>
         </w:rPr>
         <w:t xml:space="preserve"> directamente en la GUI</w:t>
       </w:r>
       <w:r>
         <w:rPr>
+          <w:strike/>
+          <w:color w:val="FF0000"/>
           <w:lang w:val="es-VE"/>
         </w:rPr>
         <w:t xml:space="preserve"> (WIP)</w:t>
@@ -464,6 +548,8 @@
       </w:pPr>
       <w:r>
         <w:rPr>
+          <w:strike/>
+          <w:color w:val="FF0000"/>
           <w:lang w:val="es-VE"/>
         </w:rPr>
         <w:t xml:space="preserve">Arreglar </w:t>
@@ -471,6 +557,8 @@
       <w:proofErr w:type="spellStart"/>
       <w:r>
         <w:rPr>
+          <w:strike/>
+          <w:color w:val="FF0000"/>
           <w:lang w:val="es-VE"/>
         </w:rPr>
         <w:t>glitch</w:t>
@@ -478,6 +566,8 @@
       <w:proofErr w:type="spellEnd"/>
       <w:r>
         <w:rPr>
+          <w:strike/>
+          <w:color w:val="FF0000"/>
           <w:lang w:val="es-VE"/>
         </w:rPr>
         <w:t xml:space="preserve"> al poner mouse en el </w:t>
@@ -485,6 +575,8 @@
       <w:proofErr w:type="spellStart"/>
       <w:r>
         <w:rPr>
+          <w:strike/>
+          <w:color w:val="FF0000"/>
           <w:lang w:val="es-VE"/>
         </w:rPr>
         <w:t>grafico</w:t>
@@ -492,6 +584,8 @@
       <w:proofErr w:type="spellEnd"/>
       <w:r>
         <w:rPr>
+          <w:strike/>
+          <w:color w:val="FF0000"/>
           <w:lang w:val="es-VE"/>
         </w:rPr>
         <w:t xml:space="preserve"> de dispersión</w:t>
@@ -512,6 +606,8 @@
       </w:pPr>
       <w:r>
         <w:rPr>
+          <w:strike/>
+          <w:color w:val="FF0000"/>
           <w:lang w:val="es-VE"/>
         </w:rPr>
         <w:t xml:space="preserve">Mover ubicación de grafico de partes en vista de cuadrante </w:t>
@@ -556,13 +652,6 @@
         </w:rPr>
         <w:t>-------------------------------------------------------------------------------------------------------------------------------------</w:t>
       </w:r>
-    </w:p>
-    <w:p>
-      <w:pPr>
-        <w:rPr>
-          <w:lang w:val="es-VE"/>
-        </w:rPr>
-      </w:pPr>
     </w:p>
     <w:sectPr>
       <w:pgSz w:w="12240" w:h="15840"/>

</xml_diff>

<commit_message>
Cambios y arreglos menores
1-Se agrego soporte para poder trabajar con la version de avion RPB.
2- Ya se desmarca el color de las piezas que fueron eliminadas
</commit_message>
<xml_diff>
--- a/TAREAS.docx
+++ b/TAREAS.docx
@@ -213,7 +213,25 @@
           <w:color w:val="FF0000"/>
           <w:lang w:val="es-VE"/>
         </w:rPr>
-        <w:t xml:space="preserve"> en una clase principal--&gt;  https://www.youtube.com/watch?v=LzTvCI2BhfQ </w:t>
+        <w:t xml:space="preserve"> en una clase principal--</w:t>
+      </w:r>
+      <w:proofErr w:type="gramStart"/>
+      <w:r>
+        <w:rPr>
+          <w:strike/>
+          <w:color w:val="FF0000"/>
+          <w:lang w:val="es-VE"/>
+        </w:rPr>
+        <w:t>&gt;  https://www.youtube.com/watch?v=LzTvCI2BhfQ</w:t>
+      </w:r>
+      <w:proofErr w:type="gramEnd"/>
+      <w:r>
+        <w:rPr>
+          <w:strike/>
+          <w:color w:val="FF0000"/>
+          <w:lang w:val="es-VE"/>
+        </w:rPr>
+        <w:t xml:space="preserve"> </w:t>
       </w:r>
     </w:p>
     <w:p>
@@ -270,7 +288,25 @@
           <w:color w:val="FF0000"/>
           <w:lang w:val="es-VE"/>
         </w:rPr>
-        <w:t xml:space="preserve"> de una columna (part1,part2 </w:t>
+        <w:t xml:space="preserve"> de una columna (part</w:t>
+      </w:r>
+      <w:proofErr w:type="gramStart"/>
+      <w:r>
+        <w:rPr>
+          <w:strike/>
+          <w:color w:val="FF0000"/>
+          <w:lang w:val="es-VE"/>
+        </w:rPr>
+        <w:t>1,part</w:t>
+      </w:r>
+      <w:proofErr w:type="gramEnd"/>
+      <w:r>
+        <w:rPr>
+          <w:strike/>
+          <w:color w:val="FF0000"/>
+          <w:lang w:val="es-VE"/>
+        </w:rPr>
+        <w:t xml:space="preserve">2 </w:t>
       </w:r>
       <w:proofErr w:type="spellStart"/>
       <w:r>
@@ -624,6 +660,8 @@
       </w:pPr>
       <w:r>
         <w:rPr>
+          <w:strike/>
+          <w:color w:val="FF0000"/>
           <w:lang w:val="es-VE"/>
         </w:rPr>
         <w:t xml:space="preserve">Optimizar velocidad y </w:t>
@@ -631,6 +669,8 @@
       <w:proofErr w:type="spellStart"/>
       <w:r>
         <w:rPr>
+          <w:strike/>
+          <w:color w:val="FF0000"/>
           <w:lang w:val="es-VE"/>
         </w:rPr>
         <w:t>responsiveness</w:t>
@@ -638,6 +678,8 @@
       <w:proofErr w:type="spellEnd"/>
       <w:r>
         <w:rPr>
+          <w:strike/>
+          <w:color w:val="FF0000"/>
           <w:lang w:val="es-VE"/>
         </w:rPr>
         <w:t xml:space="preserve"> de la GUI</w:t>
@@ -668,17 +710,128 @@
           <w:ilvl w:val="0"/>
           <w:numId w:val="1"/>
         </w:numPr>
-        <w:rPr>
-          <w:color w:val="FF0000"/>
-          <w:lang w:val="es-VE"/>
-        </w:rPr>
-      </w:pPr>
-      <w:r>
-        <w:rPr>
+        <w:pBdr>
+          <w:bottom w:val="single" w:sz="6" w:space="1" w:color="auto"/>
+        </w:pBdr>
+        <w:rPr>
+          <w:strike/>
+          <w:color w:val="FF0000"/>
+          <w:lang w:val="es-VE"/>
+        </w:rPr>
+      </w:pPr>
+      <w:r>
+        <w:rPr>
+          <w:strike/>
+          <w:color w:val="FF0000"/>
           <w:lang w:val="es-VE"/>
         </w:rPr>
         <w:t>Crear nueva interfaz para poder hacer la bitácora de las herramientas</w:t>
       </w:r>
+    </w:p>
+    <w:p>
+      <w:pPr>
+        <w:pBdr>
+          <w:bottom w:val="single" w:sz="6" w:space="1" w:color="auto"/>
+        </w:pBdr>
+        <w:ind w:left="360"/>
+        <w:rPr>
+          <w:strike/>
+          <w:color w:val="FF0000"/>
+          <w:lang w:val="es-VE"/>
+        </w:rPr>
+      </w:pPr>
+    </w:p>
+    <w:p>
+      <w:pPr>
+        <w:pStyle w:val="ListParagraph"/>
+        <w:numPr>
+          <w:ilvl w:val="0"/>
+          <w:numId w:val="1"/>
+        </w:numPr>
+        <w:rPr>
+          <w:strike/>
+          <w:color w:val="FF0000"/>
+          <w:lang w:val="es-VE"/>
+        </w:rPr>
+      </w:pPr>
+      <w:proofErr w:type="spellStart"/>
+      <w:r>
+        <w:rPr>
+          <w:strike/>
+          <w:color w:val="FF0000"/>
+          <w:lang w:val="es-VE"/>
+        </w:rPr>
+        <w:t>Glitch</w:t>
+      </w:r>
+      <w:proofErr w:type="spellEnd"/>
+      <w:r>
+        <w:rPr>
+          <w:strike/>
+          <w:color w:val="FF0000"/>
+          <w:lang w:val="es-VE"/>
+        </w:rPr>
+        <w:t xml:space="preserve"> que no se desmarca la parte borrada</w:t>
+      </w:r>
+    </w:p>
+    <w:p>
+      <w:pPr>
+        <w:pStyle w:val="ListParagraph"/>
+        <w:numPr>
+          <w:ilvl w:val="0"/>
+          <w:numId w:val="1"/>
+        </w:numPr>
+        <w:rPr>
+          <w:lang w:val="es-VE"/>
+        </w:rPr>
+      </w:pPr>
+      <w:r>
+        <w:rPr>
+          <w:lang w:val="es-VE"/>
+        </w:rPr>
+        <w:t>Crear parte RPB</w:t>
+      </w:r>
+    </w:p>
+    <w:p>
+      <w:pPr>
+        <w:pStyle w:val="ListParagraph"/>
+        <w:numPr>
+          <w:ilvl w:val="0"/>
+          <w:numId w:val="1"/>
+        </w:numPr>
+        <w:rPr>
+          <w:lang w:val="es-VE"/>
+        </w:rPr>
+      </w:pPr>
+      <w:r>
+        <w:rPr>
+          <w:lang w:val="es-VE"/>
+        </w:rPr>
+        <w:t xml:space="preserve">Optimizar </w:t>
+      </w:r>
+      <w:proofErr w:type="gramStart"/>
+      <w:r>
+        <w:rPr>
+          <w:lang w:val="es-VE"/>
+        </w:rPr>
+        <w:t>app</w:t>
+      </w:r>
+      <w:proofErr w:type="gramEnd"/>
+      <w:r>
+        <w:rPr>
+          <w:lang w:val="es-VE"/>
+        </w:rPr>
+        <w:t xml:space="preserve"> en general</w:t>
+      </w:r>
+    </w:p>
+    <w:p>
+      <w:pPr>
+        <w:ind w:left="360"/>
+        <w:rPr>
+          <w:strike/>
+          <w:color w:val="FF0000"/>
+          <w:lang w:val="es-VE"/>
+        </w:rPr>
+      </w:pPr>
     </w:p>
     <w:p>
       <w:pPr>
@@ -703,6 +856,119 @@
 <file path=word/numbering.xml><?xml version="1.0" encoding="utf-8"?>
 <w:numbering xmlns:wpc="http://schemas.microsoft.com/office/word/2010/wordprocessingCanvas" xmlns:cx="http://schemas.microsoft.com/office/drawing/2014/chartex" xmlns:cx1="http://schemas.microsoft.com/office/drawing/2015/9/8/chartex" xmlns:cx2="http://schemas.microsoft.com/office/drawing/2015/10/21/chartex" xmlns:cx3="http://schemas.microsoft.com/office/drawing/2016/5/9/chartex" xmlns:cx4="http://schemas.microsoft.com/office/drawing/2016/5/10/chartex" xmlns:cx5="http://schemas.microsoft.com/office/drawing/2016/5/11/chartex" xmlns:cx6="http://schemas.microsoft.com/office/drawing/2016/5/12/chartex" xmlns:cx7="http://schemas.microsoft.com/office/drawing/2016/5/13/chartex" xmlns:cx8="http://schemas.microsoft.com/office/drawing/2016/5/14/chartex" xmlns:mc="http://schemas.openxmlformats.org/markup-compatibility/2006" xmlns:aink="http://schemas.microsoft.com/office/drawing/2016/ink" xmlns:am3d="http://schemas.microsoft.com/office/drawing/2017/model3d" xmlns:o="urn:schemas-microsoft-com:office:office" xmlns:r="http://schemas.openxmlformats.org/officeDocument/2006/relationships" xmlns:m="http://schemas.openxmlformats.org/officeDocument/2006/math" xmlns:v="urn:schemas-microsoft-com:vml" xmlns:wp14="http://schemas.microsoft.com/office/word/2010/wordprocessingDrawing" xmlns:wp="http://schemas.openxmlformats.org/drawingml/2006/wordprocessingDrawing" xmlns:w10="urn:schemas-microsoft-com:office:word" xmlns:w="http://schemas.openxmlformats.org/wordprocessingml/2006/main" xmlns:w14="http://schemas.microsoft.com/office/word/2010/wordml" xmlns:w15="http://schemas.microsoft.com/office/word/2012/wordml" xmlns:w16cex="http://schemas.microsoft.com/office/word/2018/wordml/cex" xmlns:w16cid="http://schemas.microsoft.com/office/word/2016/wordml/cid" xmlns:w16="http://schemas.microsoft.com/office/word/2018/wordml" xmlns:w16sdtdh="http://schemas.microsoft.com/office/word/2020/wordml/sdtdatahash" xmlns:w16se="http://schemas.microsoft.com/office/word/2015/wordml/symex" xmlns:wpg="http://schemas.microsoft.com/office/word/2010/wordprocessingGroup" xmlns:wpi="http://schemas.microsoft.com/office/word/2010/wordprocessingInk" xmlns:wne="http://schemas.microsoft.com/office/word/2006/wordml" xmlns:wps="http://schemas.microsoft.com/office/word/2010/wordprocessingShape" mc:Ignorable="w14 w15 w16se w16cid w16 w16cex w16sdtdh wp14">
   <w:abstractNum w:abstractNumId="0" w15:restartNumberingAfterBreak="0">
+    <w:nsid w:val="33923735"/>
+    <w:multiLevelType w:val="hybridMultilevel"/>
+    <w:tmpl w:val="CBAAC2F4"/>
+    <w:lvl w:ilvl="0" w:tplc="12E42CBE">
+      <w:numFmt w:val="bullet"/>
+      <w:lvlText w:val="-"/>
+      <w:lvlJc w:val="left"/>
+      <w:pPr>
+        <w:ind w:left="720" w:hanging="360"/>
+      </w:pPr>
+      <w:rPr>
+        <w:rFonts w:ascii="Calibri" w:eastAsiaTheme="minorHAnsi" w:hAnsi="Calibri" w:cs="Calibri" w:hint="default"/>
+        <w:color w:val="000000" w:themeColor="text1"/>
+      </w:rPr>
+    </w:lvl>
+    <w:lvl w:ilvl="1" w:tplc="04090003" w:tentative="1">
+      <w:start w:val="1"/>
+      <w:numFmt w:val="bullet"/>
+      <w:lvlText w:val="o"/>
+      <w:lvlJc w:val="left"/>
+      <w:pPr>
+        <w:ind w:left="1440" w:hanging="360"/>
+      </w:pPr>
+      <w:rPr>
+        <w:rFonts w:ascii="Courier New" w:hAnsi="Courier New" w:cs="Courier New" w:hint="default"/>
+      </w:rPr>
+    </w:lvl>
+    <w:lvl w:ilvl="2" w:tplc="04090005" w:tentative="1">
+      <w:start w:val="1"/>
+      <w:numFmt w:val="bullet"/>
+      <w:lvlText w:val=""/>
+      <w:lvlJc w:val="left"/>
+      <w:pPr>
+        <w:ind w:left="2160" w:hanging="360"/>
+      </w:pPr>
+      <w:rPr>
+        <w:rFonts w:ascii="Wingdings" w:hAnsi="Wingdings" w:hint="default"/>
+      </w:rPr>
+    </w:lvl>
+    <w:lvl w:ilvl="3" w:tplc="04090001" w:tentative="1">
+      <w:start w:val="1"/>
+      <w:numFmt w:val="bullet"/>
+      <w:lvlText w:val=""/>
+      <w:lvlJc w:val="left"/>
+      <w:pPr>
+        <w:ind w:left="2880" w:hanging="360"/>
+      </w:pPr>
+      <w:rPr>
+        <w:rFonts w:ascii="Symbol" w:hAnsi="Symbol" w:hint="default"/>
+      </w:rPr>
+    </w:lvl>
+    <w:lvl w:ilvl="4" w:tplc="04090003" w:tentative="1">
+      <w:start w:val="1"/>
+      <w:numFmt w:val="bullet"/>
+      <w:lvlText w:val="o"/>
+      <w:lvlJc w:val="left"/>
+      <w:pPr>
+        <w:ind w:left="3600" w:hanging="360"/>
+      </w:pPr>
+      <w:rPr>
+        <w:rFonts w:ascii="Courier New" w:hAnsi="Courier New" w:cs="Courier New" w:hint="default"/>
+      </w:rPr>
+    </w:lvl>
+    <w:lvl w:ilvl="5" w:tplc="04090005" w:tentative="1">
+      <w:start w:val="1"/>
+      <w:numFmt w:val="bullet"/>
+      <w:lvlText w:val=""/>
+      <w:lvlJc w:val="left"/>
+      <w:pPr>
+        <w:ind w:left="4320" w:hanging="360"/>
+      </w:pPr>
+      <w:rPr>
+        <w:rFonts w:ascii="Wingdings" w:hAnsi="Wingdings" w:hint="default"/>
+      </w:rPr>
+    </w:lvl>
+    <w:lvl w:ilvl="6" w:tplc="04090001" w:tentative="1">
+      <w:start w:val="1"/>
+      <w:numFmt w:val="bullet"/>
+      <w:lvlText w:val=""/>
+      <w:lvlJc w:val="left"/>
+      <w:pPr>
+        <w:ind w:left="5040" w:hanging="360"/>
+      </w:pPr>
+      <w:rPr>
+        <w:rFonts w:ascii="Symbol" w:hAnsi="Symbol" w:hint="default"/>
+      </w:rPr>
+    </w:lvl>
+    <w:lvl w:ilvl="7" w:tplc="04090003" w:tentative="1">
+      <w:start w:val="1"/>
+      <w:numFmt w:val="bullet"/>
+      <w:lvlText w:val="o"/>
+      <w:lvlJc w:val="left"/>
+      <w:pPr>
+        <w:ind w:left="5760" w:hanging="360"/>
+      </w:pPr>
+      <w:rPr>
+        <w:rFonts w:ascii="Courier New" w:hAnsi="Courier New" w:cs="Courier New" w:hint="default"/>
+      </w:rPr>
+    </w:lvl>
+    <w:lvl w:ilvl="8" w:tplc="04090005" w:tentative="1">
+      <w:start w:val="1"/>
+      <w:numFmt w:val="bullet"/>
+      <w:lvlText w:val=""/>
+      <w:lvlJc w:val="left"/>
+      <w:pPr>
+        <w:ind w:left="6480" w:hanging="360"/>
+      </w:pPr>
+      <w:rPr>
+        <w:rFonts w:ascii="Wingdings" w:hAnsi="Wingdings" w:hint="default"/>
+      </w:rPr>
+    </w:lvl>
+  </w:abstractNum>
+  <w:abstractNum w:abstractNumId="1" w15:restartNumberingAfterBreak="0">
     <w:nsid w:val="4F275FB1"/>
     <w:multiLevelType w:val="hybridMultilevel"/>
     <w:tmpl w:val="F8D48C4A"/>
@@ -818,6 +1084,9 @@
     </w:lvl>
   </w:abstractNum>
   <w:num w:numId="1">
+    <w:abstractNumId w:val="1"/>
+  </w:num>
+  <w:num w:numId="2">
     <w:abstractNumId w:val="0"/>
   </w:num>
 </w:numbering>

</xml_diff>